<commit_message>
feat: seminar crdt impl
</commit_message>
<xml_diff>
--- a/seminar-paper/CRDT.docx
+++ b/seminar-paper/CRDT.docx
@@ -16268,7 +16268,42 @@
           <w:b/>
           <w:sz w:val="36"/>
         </w:rPr>
-        <w:t xml:space="preserve">Praktični primeri upotrebe </w:t>
+        <w:t>Praktičn</w:t>
+      </w:r>
+      <w:r>
+        <w:rPr>
+          <w:b/>
+          <w:sz w:val="36"/>
+        </w:rPr>
+        <w:t>a</w:t>
+      </w:r>
+      <w:r>
+        <w:rPr>
+          <w:b/>
+          <w:sz w:val="36"/>
+        </w:rPr>
+        <w:t xml:space="preserve"> upotreb</w:t>
+      </w:r>
+      <w:r>
+        <w:rPr>
+          <w:b/>
+          <w:sz w:val="36"/>
+        </w:rPr>
+        <w:t>a</w:t>
+      </w:r>
+      <w:r>
+        <w:rPr>
+          <w:b/>
+          <w:sz w:val="36"/>
+        </w:rPr>
+        <w:t xml:space="preserve"> </w:t>
+      </w:r>
+      <w:r>
+        <w:rPr>
+          <w:b/>
+          <w:sz w:val="36"/>
+        </w:rPr>
+        <w:t>............</w:t>
       </w:r>
       <w:r>
         <w:rPr>
@@ -16355,7 +16390,7 @@
           <w:b/>
           <w:sz w:val="36"/>
         </w:rPr>
-        <w:t>2</w:t>
+        <w:t>3</w:t>
       </w:r>
     </w:p>
     <w:p>
@@ -16379,7 +16414,7 @@
           <w:b/>
           <w:sz w:val="36"/>
         </w:rPr>
-        <w:t>3</w:t>
+        <w:t>4</w:t>
       </w:r>
     </w:p>
     <w:p>
@@ -18248,7 +18283,14 @@
         <w:spacing w:line="360" w:lineRule="auto"/>
       </w:pPr>
       <w:r>
-        <w:t>CRDT baziran na operacijama (engl. Commutative Replicated Data Type, CmRDT)</w:t>
+        <w:rPr>
+          <w:i/>
+          <w:iCs/>
+        </w:rPr>
+        <w:t>CRDT</w:t>
+      </w:r>
+      <w:r>
+        <w:t xml:space="preserve"> baziran na operacijama (engl. Commutative Replicated Data Type, CmRDT)</w:t>
       </w:r>
       <w:r>
         <w:t>:</w:t>
@@ -18657,7 +18699,19 @@
         <w:rPr>
           <w:lang w:val="en-US"/>
         </w:rPr>
-        <w:t xml:space="preserve">Sa fokusom na praktičnu definicju, ovaj tip podataka možemo opisati u tri tačke. </w:t>
+        <w:t>Sa fokusom na praktičnu definic</w:t>
+      </w:r>
+      <w:r>
+        <w:rPr>
+          <w:lang w:val="en-US"/>
+        </w:rPr>
+        <w:t>i</w:t>
+      </w:r>
+      <w:r>
+        <w:rPr>
+          <w:lang w:val="en-US"/>
+        </w:rPr>
+        <w:t xml:space="preserve">ju, ovaj tip podataka možemo opisati u tri tačke. </w:t>
       </w:r>
       <w:r>
         <w:rPr>
@@ -19129,7 +19183,34 @@
           <w:szCs w:val="36"/>
           <w:lang w:val="sr-Latn-RS"/>
         </w:rPr>
-        <w:t>čni primeri upotrebe</w:t>
+        <w:t>čn</w:t>
+      </w:r>
+      <w:r>
+        <w:rPr>
+          <w:rFonts w:ascii="Times New Roman" w:hAnsi="Times New Roman" w:cs="Times New Roman"/>
+          <w:sz w:val="36"/>
+          <w:szCs w:val="36"/>
+          <w:lang w:val="sr-Latn-RS"/>
+        </w:rPr>
+        <w:t>a</w:t>
+      </w:r>
+      <w:r>
+        <w:rPr>
+          <w:rFonts w:ascii="Times New Roman" w:hAnsi="Times New Roman" w:cs="Times New Roman"/>
+          <w:sz w:val="36"/>
+          <w:szCs w:val="36"/>
+          <w:lang w:val="sr-Latn-RS"/>
+        </w:rPr>
+        <w:t xml:space="preserve"> upotreb</w:t>
+      </w:r>
+      <w:r>
+        <w:rPr>
+          <w:rFonts w:ascii="Times New Roman" w:hAnsi="Times New Roman" w:cs="Times New Roman"/>
+          <w:sz w:val="36"/>
+          <w:szCs w:val="36"/>
+          <w:lang w:val="sr-Latn-RS"/>
+        </w:rPr>
+        <w:t>a</w:t>
       </w:r>
       <w:r>
         <w:rPr>
@@ -19725,8 +19806,6 @@
         </w:rPr>
         <w:t xml:space="preserve">ri razmenjuju težine neuronske mreže putem poruka, koristeći interfejs aktora i aktora za usrednjavanje težina. </w:t>
       </w:r>
-      <w:bookmarkStart w:id="0" w:name="_GoBack"/>
-      <w:bookmarkEnd w:id="0"/>
     </w:p>
     <w:p>
       <w:pPr>
@@ -19851,31 +19930,7 @@
           <w:szCs w:val="24"/>
           <w:lang w:val="en-US"/>
         </w:rPr>
-        <w:t xml:space="preserve">Slika </w:t>
-      </w:r>
-      <w:r>
-        <w:rPr>
-          <w:rFonts w:ascii="Times New Roman" w:hAnsi="Times New Roman" w:cs="Times New Roman"/>
-          <w:szCs w:val="24"/>
-          <w:lang w:val="en-US"/>
-        </w:rPr>
-        <w:t>4</w:t>
-      </w:r>
-      <w:r>
-        <w:rPr>
-          <w:rFonts w:ascii="Times New Roman" w:hAnsi="Times New Roman" w:cs="Times New Roman"/>
-          <w:szCs w:val="24"/>
-          <w:lang w:val="en-US"/>
-        </w:rPr>
-        <w:t xml:space="preserve">: </w:t>
-      </w:r>
-      <w:r>
-        <w:rPr>
-          <w:rFonts w:ascii="Times New Roman" w:hAnsi="Times New Roman" w:cs="Times New Roman"/>
-          <w:szCs w:val="24"/>
-          <w:lang w:val="en-US"/>
-        </w:rPr>
-        <w:t>Aktorski sistem</w:t>
+        <w:t>Slika 4: Aktorski sistem</w:t>
       </w:r>
       <w:r>
         <w:rPr>
@@ -19937,75 +19992,34 @@
         <w:ind w:left="0" w:right="0"/>
         <w:rPr>
           <w:rFonts w:ascii="Times New Roman" w:hAnsi="Times New Roman" w:cs="Times New Roman"/>
-          <w:lang w:val="en-US"/>
-        </w:rPr>
-      </w:pPr>
-      <w:r>
+          <w:sz w:val="36"/>
+          <w:szCs w:val="36"/>
+          <w:lang w:val="sr-Latn-RS"/>
+        </w:rPr>
+      </w:pPr>
+      <w:r>
+        <w:rPr>
+          <w:sz w:val="36"/>
+          <w:szCs w:val="36"/>
+          <w:lang w:val="en-US"/>
+        </w:rPr>
         <w:lastRenderedPageBreak/>
         <w:tab/>
       </w:r>
-    </w:p>
-    <w:p>
-      <w:pPr>
-        <w:ind w:left="0" w:right="0"/>
+      <w:r>
         <w:rPr>
           <w:rFonts w:ascii="Times New Roman" w:hAnsi="Times New Roman" w:cs="Times New Roman"/>
           <w:sz w:val="36"/>
           <w:szCs w:val="36"/>
           <w:lang w:val="en-US"/>
         </w:rPr>
-      </w:pPr>
-      <w:r>
-        <w:rPr>
-          <w:sz w:val="36"/>
-          <w:szCs w:val="36"/>
-          <w:lang w:val="en-US"/>
-        </w:rPr>
-        <w:tab/>
-        <w:t xml:space="preserve">5. </w:t>
-      </w:r>
-      <w:r>
-        <w:rPr>
-          <w:sz w:val="36"/>
-          <w:szCs w:val="36"/>
-          <w:lang w:val="en-US"/>
-        </w:rPr>
-        <w:t>Zaključak</w:t>
-      </w:r>
-    </w:p>
-    <w:p>
-      <w:pPr>
-        <w:pStyle w:val="NormalWeb"/>
-        <w:spacing w:line="360" w:lineRule="auto"/>
-        <w:jc w:val="both"/>
-      </w:pPr>
-      <w:r>
-        <w:rPr>
-          <w:lang w:val="en-US"/>
-        </w:rPr>
-        <w:tab/>
-      </w:r>
-      <w:r>
-        <w:rPr>
-          <w:lang w:val="en-US"/>
-        </w:rPr>
-        <w:t xml:space="preserve">Jasno je da </w:t>
-      </w:r>
-      <w:r>
-        <w:rPr>
-          <w:i/>
-          <w:iCs/>
-        </w:rPr>
-        <w:t>CRDT</w:t>
-      </w:r>
-      <w:r>
-        <w:t xml:space="preserve"> predstavlja moćno rešenje za postizanje eventualne konzistentnosti u distribuiranim sistemima, </w:t>
-      </w:r>
-      <w:r>
-        <w:t>tj. rešenje koje nudi</w:t>
-      </w:r>
-      <w:r>
-        <w:t xml:space="preserve"> visok stepen dostupnosti i otpornosti na greške. Njihova primena eliminiše potrebu za centralizovanom koordinacijom i složenim mehanizmima zaključavanja, što ih čini pogodnim za aplikacije koje zahtevaju efikasnu replikaciju podataka.</w:t>
+        <w:t>Pokazni primer</w:t>
+      </w:r>
+      <w:r>
+        <w:rPr>
+          <w:lang w:val="en-US"/>
+        </w:rPr>
+        <w:t xml:space="preserve"> </w:t>
       </w:r>
     </w:p>
     <w:p>
@@ -20016,19 +20030,137 @@
         <w:jc w:val="both"/>
       </w:pPr>
       <w:r>
-        <w:t xml:space="preserve"> Ipak, njihova implementacija nije univerzalno rešenje i zahteva pažljivo planiranje. Povećana upotreba resursa, kompleksnost dizajna i ograničenja u primeni zahtevaju da se</w:t>
-      </w:r>
-      <w:r>
-        <w:t xml:space="preserve"> oni</w:t>
-      </w:r>
-      <w:r>
-        <w:t xml:space="preserve"> koriste samo u situacijama gde njihove prednosti dolaze do izražaja. U </w:t>
-      </w:r>
-      <w:r>
-        <w:t>situacijama</w:t>
-      </w:r>
-      <w:r>
-        <w:t xml:space="preserve"> gde je potrebna stroga konzistentnost ili gde konflikti ne mogu lako biti rešeni automatski, tradicionalni pristupi mogu biti bolji izbor. </w:t>
+        <w:rPr>
+          <w:lang w:val="en-US"/>
+        </w:rPr>
+        <w:t xml:space="preserve"> </w:t>
+      </w:r>
+      <w:r>
+        <w:t>U ovom delu seminarskog rada, ilustrovaćemo principe kroz konkret</w:t>
+      </w:r>
+      <w:r>
+        <w:t>nu</w:t>
+      </w:r>
+      <w:r>
+        <w:t xml:space="preserve"> </w:t>
+      </w:r>
+      <w:r>
+        <w:t>implementaciju</w:t>
+      </w:r>
+      <w:r>
+        <w:t xml:space="preserve"> b</w:t>
+      </w:r>
+      <w:r>
+        <w:t>roja</w:t>
+      </w:r>
+      <w:r>
+        <w:rPr>
+          <w:lang w:val="sr-Latn-RS"/>
+        </w:rPr>
+        <w:t>č</w:t>
+      </w:r>
+      <w:r>
+        <w:rPr>
+          <w:lang w:val="sr-Latn-RS"/>
+        </w:rPr>
+        <w:t>a</w:t>
+      </w:r>
+      <w:r>
+        <w:rPr>
+          <w:lang w:val="sr-Latn-RS"/>
+        </w:rPr>
+        <w:t xml:space="preserve"> tipa </w:t>
+      </w:r>
+      <w:r>
+        <w:rPr>
+          <w:i/>
+          <w:iCs/>
+          <w:lang w:val="sr-Latn-RS"/>
+        </w:rPr>
+        <w:t>G</w:t>
+      </w:r>
+      <w:r>
+        <w:t>.</w:t>
+      </w:r>
+      <w:r>
+        <w:t xml:space="preserve"> </w:t>
+      </w:r>
+      <w:r>
+        <w:t>U</w:t>
+      </w:r>
+      <w:r>
+        <w:t xml:space="preserve"> m</w:t>
+      </w:r>
+      <w:r>
+        <w:t>ožda</w:t>
+      </w:r>
+      <w:r>
+        <w:t xml:space="preserve"> </w:t>
+      </w:r>
+      <w:r>
+        <w:t xml:space="preserve">najplastičnijem primeru, </w:t>
+      </w:r>
+      <w:r>
+        <w:rPr>
+          <w:i/>
+          <w:iCs/>
+        </w:rPr>
+        <w:t>CRDT</w:t>
+      </w:r>
+      <w:r>
+        <w:t xml:space="preserve">-ovi </w:t>
+      </w:r>
+      <w:r>
+        <w:t>omogućavaju kolaborativne izmene podataka</w:t>
+      </w:r>
+      <w:r>
+        <w:t xml:space="preserve"> i </w:t>
+      </w:r>
+      <w:r>
+        <w:t>automatski rešav</w:t>
+      </w:r>
+      <w:r>
+        <w:t>aju konfl</w:t>
+      </w:r>
+      <w:r>
+        <w:t>i</w:t>
+      </w:r>
+      <w:r>
+        <w:t>kte</w:t>
+      </w:r>
+      <w:r>
+        <w:t xml:space="preserve">. Za </w:t>
+      </w:r>
+      <w:r>
+        <w:t>ovu skriptu</w:t>
+      </w:r>
+      <w:r>
+        <w:t xml:space="preserve"> korišćena je Pajton bibli</w:t>
+      </w:r>
+      <w:bookmarkStart w:id="0" w:name="_GoBack"/>
+      <w:bookmarkEnd w:id="0"/>
+      <w:r>
+        <w:t xml:space="preserve">oteka </w:t>
+      </w:r>
+      <w:r>
+        <w:rPr>
+          <w:i/>
+          <w:iCs/>
+        </w:rPr>
+        <w:t>pycrdt</w:t>
+      </w:r>
+      <w:r>
+        <w:t xml:space="preserve">, koja se oslanja na efikasnu implementaciju </w:t>
+      </w:r>
+      <w:r>
+        <w:rPr>
+          <w:i/>
+          <w:iCs/>
+        </w:rPr>
+        <w:t>CRDT</w:t>
+      </w:r>
+      <w:r>
+        <w:t>-a u Rastu.</w:t>
       </w:r>
     </w:p>
     <w:p>
@@ -20039,35 +20171,17 @@
         <w:jc w:val="both"/>
       </w:pPr>
       <w:r>
-        <w:t xml:space="preserve">Uprkos izazovima, </w:t>
-      </w:r>
-      <w:r>
-        <w:rPr>
-          <w:i/>
-          <w:iCs/>
-        </w:rPr>
-        <w:t>CRDT</w:t>
-      </w:r>
-      <w:r>
-        <w:t xml:space="preserve"> </w:t>
-      </w:r>
-      <w:r>
-        <w:t>je</w:t>
-      </w:r>
-      <w:r>
-        <w:t xml:space="preserve"> ključna tehnologija za izgradnju modernih distribuiranih sistema. N</w:t>
-      </w:r>
-      <w:r>
-        <w:t>jegova</w:t>
-      </w:r>
-      <w:r>
-        <w:t xml:space="preserve"> upotreba u kolaborativnim alatima, distribuiranim bazama podataka i sistemima za razmenu poruka pokazuje da mogu značajno poboljšati pouzdanost i performanse sistema. Kako se tehnologija razvija, očekuje se da će</w:t>
-      </w:r>
-      <w:r>
-        <w:t xml:space="preserve"> ovaj tip podataka </w:t>
-      </w:r>
-      <w:r>
-        <w:t>igrati još važniju ulogu u oblikovanju budućnosti distribuiranih aplikacija.</w:t>
+        <w:t>Brojač tipa G (</w:t>
+      </w:r>
+      <w:r>
+        <w:rPr>
+          <w:b/>
+          <w:bCs/>
+        </w:rPr>
+        <w:t>engl.</w:t>
+      </w:r>
+      <w:r>
+        <w:t xml:space="preserve"> Grow-only Counter) je jednostavan CRDT koji podržava samo operaciju uvećavanja broja. Svaka replika vodi sopstvenu lokalnu vrednost, a prilikom sinhronizacije vrednosti se kombinuju tako što se po ključevima uzima maksimalna vrednost, a ukupan rezultat predstavlja zbir svih lokalnih vrednosti.</w:t>
       </w:r>
     </w:p>
     <w:p>
@@ -20076,24 +20190,232 @@
         <w:spacing w:line="360" w:lineRule="auto"/>
         <w:ind w:firstLine="720"/>
         <w:jc w:val="both"/>
-        <w:rPr>
-          <w:lang w:val="en-US"/>
-        </w:rPr>
-      </w:pPr>
-      <w:r>
-        <w:t xml:space="preserve">"Tehnologija je moćna sila u našem društvu. Podaci, softver i komunikacija mogu se koristiti na loše načine: za učvršćivanje nepravednih struktura moći, podrivanje ljudskih prava i zaštitu određenih interesa. Ali mogu se koristiti i na dobre načine: da omoguće glas onima koji se ne čuju, da stvore prilike za sve i da spreče katastrofe." </w:t>
-      </w:r>
-      <w:r>
-        <w:rPr>
-          <w:lang w:val="en-US"/>
-        </w:rPr>
-        <w:t>[5]</w:t>
-      </w:r>
-      <w:r>
-        <w:rPr>
-          <w:lang w:val="en-US"/>
-        </w:rPr>
-        <w:t xml:space="preserve"> Ovaj seminarski rad posvećen je svima koji rade na tome da tehnologija služi dobru.</w:t>
+      </w:pPr>
+      <w:r>
+        <w:t>U sledećem primeru imamo tri korisnika (replike): Matija, Anastasia i Milica, koji nezavisno uvećavaju svoje lokalne brojače. Nakon toga se replik</w:t>
+      </w:r>
+      <w:r>
+        <w:t>e</w:t>
+      </w:r>
+      <w:r>
+        <w:t xml:space="preserve"> sinhronizuju i postiže se konzistentno stanje bez konflikata.</w:t>
+      </w:r>
+    </w:p>
+    <w:p>
+      <w:pPr>
+        <w:pStyle w:val="NormalWeb"/>
+        <w:spacing w:line="360" w:lineRule="auto"/>
+        <w:ind w:left="1440" w:firstLine="720"/>
+      </w:pPr>
+      <w:r>
+        <w:drawing>
+          <wp:inline distT="0" distB="0" distL="0" distR="0" wp14:anchorId="3251DC9B" wp14:editId="69BFF0E0">
+            <wp:extent cx="3196584" cy="3453618"/>
+            <wp:effectExtent l="0" t="0" r="4445" b="0"/>
+            <wp:docPr id="6" name="Picture 6"/>
+            <wp:cNvGraphicFramePr>
+              <a:graphicFrameLocks xmlns:a="http://schemas.openxmlformats.org/drawingml/2006/main" noChangeAspect="1"/>
+            </wp:cNvGraphicFramePr>
+            <a:graphic xmlns:a="http://schemas.openxmlformats.org/drawingml/2006/main">
+              <a:graphicData uri="http://schemas.openxmlformats.org/drawingml/2006/picture">
+                <pic:pic xmlns:pic="http://schemas.openxmlformats.org/drawingml/2006/picture">
+                  <pic:nvPicPr>
+                    <pic:cNvPr id="6" name="output.png"/>
+                    <pic:cNvPicPr/>
+                  </pic:nvPicPr>
+                  <pic:blipFill>
+                    <a:blip r:embed="rId34">
+                      <a:extLst>
+                        <a:ext uri="{28A0092B-C50C-407E-A947-70E740481C1C}">
+                          <a14:useLocalDpi xmlns:a14="http://schemas.microsoft.com/office/drawing/2010/main" val="0"/>
+                        </a:ext>
+                      </a:extLst>
+                    </a:blip>
+                    <a:stretch>
+                      <a:fillRect/>
+                    </a:stretch>
+                  </pic:blipFill>
+                  <pic:spPr>
+                    <a:xfrm>
+                      <a:off x="0" y="0"/>
+                      <a:ext cx="3219421" cy="3478292"/>
+                    </a:xfrm>
+                    <a:prstGeom prst="rect">
+                      <a:avLst/>
+                    </a:prstGeom>
+                  </pic:spPr>
+                </pic:pic>
+              </a:graphicData>
+            </a:graphic>
+          </wp:inline>
+        </w:drawing>
+      </w:r>
+    </w:p>
+    <w:p>
+      <w:pPr>
+        <w:ind w:left="1117" w:firstLine="323"/>
+        <w:jc w:val="center"/>
+        <w:rPr>
+          <w:rFonts w:ascii="Times New Roman" w:hAnsi="Times New Roman" w:cs="Times New Roman"/>
+          <w:szCs w:val="24"/>
+          <w:lang w:val="sr-Latn-RS"/>
+        </w:rPr>
+      </w:pPr>
+      <w:r>
+        <w:rPr>
+          <w:rFonts w:ascii="Times New Roman" w:hAnsi="Times New Roman" w:cs="Times New Roman"/>
+          <w:szCs w:val="24"/>
+          <w:lang w:val="en-US"/>
+        </w:rPr>
+        <w:t xml:space="preserve">Slika </w:t>
+      </w:r>
+      <w:r>
+        <w:rPr>
+          <w:rFonts w:ascii="Times New Roman" w:hAnsi="Times New Roman" w:cs="Times New Roman"/>
+          <w:szCs w:val="24"/>
+          <w:lang w:val="en-US"/>
+        </w:rPr>
+        <w:t>5</w:t>
+      </w:r>
+      <w:r>
+        <w:rPr>
+          <w:rFonts w:ascii="Times New Roman" w:hAnsi="Times New Roman" w:cs="Times New Roman"/>
+          <w:szCs w:val="24"/>
+          <w:lang w:val="en-US"/>
+        </w:rPr>
+        <w:t xml:space="preserve">: </w:t>
+      </w:r>
+      <w:r>
+        <w:rPr>
+          <w:rFonts w:ascii="Times New Roman" w:hAnsi="Times New Roman" w:cs="Times New Roman"/>
+          <w:szCs w:val="24"/>
+          <w:lang w:val="en-US"/>
+        </w:rPr>
+        <w:t xml:space="preserve">Brojač tipa </w:t>
+      </w:r>
+      <w:r>
+        <w:rPr>
+          <w:rFonts w:ascii="Times New Roman" w:hAnsi="Times New Roman" w:cs="Times New Roman"/>
+          <w:i/>
+          <w:iCs/>
+          <w:szCs w:val="24"/>
+          <w:lang w:val="en-US"/>
+        </w:rPr>
+        <w:t>G</w:t>
+      </w:r>
+      <w:r>
+        <w:rPr>
+          <w:rFonts w:ascii="Times New Roman" w:hAnsi="Times New Roman" w:cs="Times New Roman"/>
+          <w:i/>
+          <w:iCs/>
+          <w:szCs w:val="24"/>
+          <w:lang w:val="en-US"/>
+        </w:rPr>
+        <w:t xml:space="preserve"> </w:t>
+      </w:r>
+      <w:r>
+        <w:rPr>
+          <w:rFonts w:ascii="Times New Roman" w:hAnsi="Times New Roman" w:cs="Times New Roman"/>
+          <w:szCs w:val="24"/>
+          <w:lang w:val="en-US"/>
+        </w:rPr>
+        <w:t>i konvergencija stanja</w:t>
+      </w:r>
+    </w:p>
+    <w:p>
+      <w:r>
+        <w:br w:type="page"/>
+      </w:r>
+    </w:p>
+    <w:p>
+      <w:pPr>
+        <w:ind w:left="0" w:right="0"/>
+        <w:rPr>
+          <w:rFonts w:ascii="Times New Roman" w:hAnsi="Times New Roman" w:cs="Times New Roman"/>
+          <w:lang w:val="en-US"/>
+        </w:rPr>
+      </w:pPr>
+      <w:r>
+        <w:lastRenderedPageBreak/>
+        <w:tab/>
+      </w:r>
+    </w:p>
+    <w:p>
+      <w:pPr>
+        <w:ind w:left="0" w:right="0"/>
+        <w:rPr>
+          <w:rFonts w:ascii="Times New Roman" w:hAnsi="Times New Roman" w:cs="Times New Roman"/>
+          <w:sz w:val="36"/>
+          <w:szCs w:val="36"/>
+          <w:lang w:val="en-US"/>
+        </w:rPr>
+      </w:pPr>
+      <w:r>
+        <w:rPr>
+          <w:sz w:val="36"/>
+          <w:szCs w:val="36"/>
+          <w:lang w:val="en-US"/>
+        </w:rPr>
+        <w:tab/>
+      </w:r>
+      <w:r>
+        <w:rPr>
+          <w:sz w:val="36"/>
+          <w:szCs w:val="36"/>
+          <w:lang w:val="en-US"/>
+        </w:rPr>
+        <w:t>6</w:t>
+      </w:r>
+      <w:r>
+        <w:rPr>
+          <w:sz w:val="36"/>
+          <w:szCs w:val="36"/>
+          <w:lang w:val="en-US"/>
+        </w:rPr>
+        <w:t xml:space="preserve">. </w:t>
+      </w:r>
+      <w:r>
+        <w:rPr>
+          <w:sz w:val="36"/>
+          <w:szCs w:val="36"/>
+          <w:lang w:val="en-US"/>
+        </w:rPr>
+        <w:t>Zaključak</w:t>
+      </w:r>
+    </w:p>
+    <w:p>
+      <w:pPr>
+        <w:pStyle w:val="NormalWeb"/>
+        <w:spacing w:line="360" w:lineRule="auto"/>
+        <w:jc w:val="both"/>
+      </w:pPr>
+      <w:r>
+        <w:rPr>
+          <w:lang w:val="en-US"/>
+        </w:rPr>
+        <w:tab/>
+      </w:r>
+      <w:r>
+        <w:rPr>
+          <w:lang w:val="en-US"/>
+        </w:rPr>
+        <w:t xml:space="preserve">Jasno je da </w:t>
+      </w:r>
+      <w:r>
+        <w:rPr>
+          <w:i/>
+          <w:iCs/>
+        </w:rPr>
+        <w:t>CRDT</w:t>
+      </w:r>
+      <w:r>
+        <w:t xml:space="preserve"> predstavlja moćno rešenje za postizanje eventualne konzistentnosti u distribuiranim sistemima, </w:t>
+      </w:r>
+      <w:r>
+        <w:t>tj. rešenje koje nudi</w:t>
+      </w:r>
+      <w:r>
+        <w:t xml:space="preserve"> visok stepen dostupnosti i otpornosti na greške. Njihova primena eliminiše potrebu za centralizovanom koordinacijom i složenim mehanizmima zaključavanja, što ih čini pogodnim za aplikacije koje zahtevaju efikasnu replikaciju podataka.</w:t>
       </w:r>
     </w:p>
     <w:p>
@@ -20104,6 +20426,94 @@
         <w:jc w:val="both"/>
       </w:pPr>
       <w:r>
+        <w:t xml:space="preserve"> Ipak, njihova implementacija nije univerzalno rešenje i zahteva pažljivo planiranje. Povećana upotreba resursa, kompleksnost dizajna i ograničenja u primeni zahtevaju da se</w:t>
+      </w:r>
+      <w:r>
+        <w:t xml:space="preserve"> oni</w:t>
+      </w:r>
+      <w:r>
+        <w:t xml:space="preserve"> koriste samo u situacijama gde njihove prednosti dolaze do izražaja. U </w:t>
+      </w:r>
+      <w:r>
+        <w:t>situacijama</w:t>
+      </w:r>
+      <w:r>
+        <w:t xml:space="preserve"> gde je potrebna stroga konzistentnost ili gde konflikti ne mogu lako biti rešeni automatski, tradicionalni pristupi mogu biti bolji izbor. </w:t>
+      </w:r>
+    </w:p>
+    <w:p>
+      <w:pPr>
+        <w:pStyle w:val="NormalWeb"/>
+        <w:spacing w:line="360" w:lineRule="auto"/>
+        <w:ind w:firstLine="720"/>
+        <w:jc w:val="both"/>
+      </w:pPr>
+      <w:r>
+        <w:t xml:space="preserve">Uprkos izazovima, </w:t>
+      </w:r>
+      <w:r>
+        <w:rPr>
+          <w:i/>
+          <w:iCs/>
+        </w:rPr>
+        <w:t>CRDT</w:t>
+      </w:r>
+      <w:r>
+        <w:t xml:space="preserve"> </w:t>
+      </w:r>
+      <w:r>
+        <w:t>je</w:t>
+      </w:r>
+      <w:r>
+        <w:t xml:space="preserve"> ključna tehnologija za izgradnju modernih distribuiranih sistema. N</w:t>
+      </w:r>
+      <w:r>
+        <w:t>jegova</w:t>
+      </w:r>
+      <w:r>
+        <w:t xml:space="preserve"> upotreba u kolaborativnim alatima, distribuiranim bazama podataka i sistemima za razmenu poruka pokazuje da mogu značajno poboljšati pouzdanost i performanse sistema. Kako se tehnologija razvija, očekuje se da će</w:t>
+      </w:r>
+      <w:r>
+        <w:t xml:space="preserve"> ovaj tip podataka </w:t>
+      </w:r>
+      <w:r>
+        <w:t>igrati još važniju ulogu u oblikovanju budućnosti distribuiranih aplikacija.</w:t>
+      </w:r>
+    </w:p>
+    <w:p>
+      <w:pPr>
+        <w:pStyle w:val="NormalWeb"/>
+        <w:spacing w:line="360" w:lineRule="auto"/>
+        <w:ind w:firstLine="720"/>
+        <w:jc w:val="both"/>
+        <w:rPr>
+          <w:lang w:val="en-US"/>
+        </w:rPr>
+      </w:pPr>
+      <w:r>
+        <w:t xml:space="preserve">"Tehnologija je moćna sila u našem društvu. Podaci, softver i komunikacija mogu se koristiti na loše načine: za učvršćivanje nepravednih struktura moći, podrivanje ljudskih prava i zaštitu određenih interesa. Ali mogu se koristiti i na dobre načine: da omoguće glas onima koji se ne čuju, da stvore prilike za sve i da spreče katastrofe." </w:t>
+      </w:r>
+      <w:r>
+        <w:rPr>
+          <w:lang w:val="en-US"/>
+        </w:rPr>
+        <w:t>[5]</w:t>
+      </w:r>
+      <w:r>
+        <w:rPr>
+          <w:lang w:val="en-US"/>
+        </w:rPr>
+        <w:t xml:space="preserve"> Ovaj seminarski rad posvećen je svima koji rade na tome da tehnologija služi dobru.</w:t>
+      </w:r>
+    </w:p>
+    <w:p>
+      <w:pPr>
+        <w:pStyle w:val="NormalWeb"/>
+        <w:spacing w:line="360" w:lineRule="auto"/>
+        <w:ind w:firstLine="720"/>
+        <w:jc w:val="both"/>
+      </w:pPr>
+      <w:r>
         <w:br w:type="page"/>
       </w:r>
       <w:r>
@@ -20135,7 +20545,7 @@
           <w:szCs w:val="36"/>
           <w:lang w:val="en-US"/>
         </w:rPr>
-        <w:t>6</w:t>
+        <w:t>7</w:t>
       </w:r>
       <w:r>
         <w:rPr>
@@ -20182,7 +20592,7 @@
         </w:rPr>
         <w:t xml:space="preserve"> </w:t>
       </w:r>
-      <w:hyperlink r:id="rId34" w:history="1">
+      <w:hyperlink r:id="rId35" w:history="1">
         <w:r>
           <w:rPr>
             <w:rStyle w:val="Hyperlink"/>
@@ -20278,7 +20688,7 @@
       <w:r>
         <w:t xml:space="preserve"> </w:t>
       </w:r>
-      <w:hyperlink r:id="rId35" w:history="1">
+      <w:hyperlink r:id="rId36" w:history="1">
         <w:r>
           <w:rPr>
             <w:rStyle w:val="Hyperlink"/>
@@ -20368,7 +20778,7 @@
         </w:rPr>
         <w:t xml:space="preserve">A Bluffers Guide to CRDTs in Riak“, </w:t>
       </w:r>
-      <w:hyperlink r:id="rId36" w:history="1">
+      <w:hyperlink r:id="rId37" w:history="1">
         <w:r>
           <w:rPr>
             <w:rStyle w:val="Hyperlink"/>
@@ -20420,7 +20830,7 @@
         </w:rPr>
         <w:t xml:space="preserve"> </w:t>
       </w:r>
-      <w:hyperlink r:id="rId37" w:history="1">
+      <w:hyperlink r:id="rId38" w:history="1">
         <w:r>
           <w:rPr>
             <w:rStyle w:val="Hyperlink"/>
@@ -20535,10 +20945,71 @@
         <w:t>.2025.</w:t>
       </w:r>
     </w:p>
+    <w:p>
+      <w:pPr>
+        <w:numPr>
+          <w:ilvl w:val="0"/>
+          <w:numId w:val="13"/>
+        </w:numPr>
+        <w:spacing w:before="240" w:after="0" w:line="360" w:lineRule="auto"/>
+        <w:ind w:right="0"/>
+        <w:rPr>
+          <w:lang w:val="sl-SI"/>
+        </w:rPr>
+      </w:pPr>
+      <w:r>
+        <w:rPr>
+          <w:lang w:val="en-US"/>
+        </w:rPr>
+        <w:t>https://github.com/MatijaMax/big-data-airq</w:t>
+      </w:r>
+      <w:r>
+        <w:rPr>
+          <w:lang w:val="sl-SI"/>
+        </w:rPr>
+        <w:t>,</w:t>
+      </w:r>
+      <w:r>
+        <w:rPr>
+          <w:szCs w:val="24"/>
+        </w:rPr>
+        <w:t xml:space="preserve"> poslednji pristup </w:t>
+      </w:r>
+      <w:r>
+        <w:rPr>
+          <w:szCs w:val="24"/>
+        </w:rPr>
+        <w:t>1</w:t>
+      </w:r>
+      <w:r>
+        <w:rPr>
+          <w:szCs w:val="24"/>
+        </w:rPr>
+        <w:t>7</w:t>
+      </w:r>
+      <w:r>
+        <w:rPr>
+          <w:szCs w:val="24"/>
+        </w:rPr>
+        <w:t>.</w:t>
+      </w:r>
+      <w:r>
+        <w:rPr>
+          <w:szCs w:val="24"/>
+        </w:rPr>
+        <w:t>7</w:t>
+      </w:r>
+      <w:r>
+        <w:rPr>
+          <w:szCs w:val="24"/>
+        </w:rPr>
+        <w:t>.2025.</w:t>
+      </w:r>
+    </w:p>
     <w:sectPr>
-      <w:headerReference w:type="even" r:id="rId38"/>
-      <w:headerReference w:type="default" r:id="rId39"/>
-      <w:headerReference w:type="first" r:id="rId40"/>
+      <w:headerReference w:type="even" r:id="rId39"/>
+      <w:headerReference w:type="default" r:id="rId40"/>
+      <w:headerReference w:type="first" r:id="rId41"/>
       <w:pgSz w:w="12240" w:h="15840"/>
       <w:pgMar w:top="1394" w:right="774" w:bottom="1457" w:left="1440" w:header="720" w:footer="720" w:gutter="0"/>
       <w:pgNumType w:start="0"/>
@@ -25557,7 +26028,7 @@
 </file>
 
 <file path=customXml/itemProps1.xml><?xml version="1.0" encoding="utf-8"?>
-<ds:datastoreItem xmlns:ds="http://schemas.openxmlformats.org/officeDocument/2006/customXml" ds:itemID="{B5D7A278-00A7-4483-9289-9BC08D51F591}">
+<ds:datastoreItem xmlns:ds="http://schemas.openxmlformats.org/officeDocument/2006/customXml" ds:itemID="{687078F2-D090-41A2-AE5B-672F5C492E50}">
   <ds:schemaRefs>
     <ds:schemaRef ds:uri="http://schemas.openxmlformats.org/officeDocument/2006/bibliography"/>
   </ds:schemaRefs>

</xml_diff>